<commit_message>
styled arrows on submit buttons
</commit_message>
<xml_diff>
--- a/templates/template_universal.docx
+++ b/templates/template_universal.docx
@@ -5,6 +5,7 @@
     <w:p>
       <w:pPr>
         <w:ind w:left="3969"/>
+        <w:jc w:val="both"/>
         <w:rPr>
           <w:sz w:val="24"/>
           <w:szCs w:val="24"/>
@@ -51,6 +52,7 @@
     <w:p>
       <w:pPr>
         <w:ind w:left="3969"/>
+        <w:jc w:val="both"/>
         <w:rPr>
           <w:sz w:val="24"/>
           <w:szCs w:val="24"/>
@@ -390,14 +392,7 @@
                 <w:sz w:val="24"/>
                 <w:szCs w:val="24"/>
               </w:rPr>
-              <w:instrText xml:space="preserve"> MERGEFIELD  footer_username_tier_0  \* MERG</w:instrText>
-            </w:r>
-            <w:r>
-              <w:rPr>
-                <w:sz w:val="24"/>
-                <w:szCs w:val="24"/>
-              </w:rPr>
-              <w:instrText xml:space="preserve">EFORMAT </w:instrText>
+              <w:instrText xml:space="preserve"> MERGEFIELD  footer_username_tier_0  \* MERGEFORMAT </w:instrText>
             </w:r>
             <w:r>
               <w:rPr>
@@ -475,8 +470,6 @@
         </w:rPr>
         <w:fldChar w:fldCharType="end"/>
       </w:r>
-      <w:bookmarkStart w:id="0" w:name="_GoBack"/>
-      <w:bookmarkEnd w:id="0"/>
     </w:p>
     <w:p>
       <w:pPr>
@@ -489,6 +482,7 @@
     <w:p>
       <w:pPr>
         <w:ind w:left="3969"/>
+        <w:jc w:val="both"/>
         <w:rPr>
           <w:sz w:val="24"/>
           <w:szCs w:val="24"/>
@@ -535,6 +529,7 @@
     <w:p>
       <w:pPr>
         <w:ind w:left="3969"/>
+        <w:jc w:val="both"/>
         <w:rPr>
           <w:sz w:val="24"/>
           <w:szCs w:val="24"/>
@@ -937,6 +932,7 @@
     <w:p>
       <w:pPr>
         <w:ind w:left="3969"/>
+        <w:jc w:val="both"/>
         <w:rPr>
           <w:sz w:val="24"/>
           <w:szCs w:val="24"/>
@@ -983,6 +979,7 @@
     <w:p>
       <w:pPr>
         <w:ind w:left="3969"/>
+        <w:jc w:val="both"/>
         <w:rPr>
           <w:sz w:val="24"/>
           <w:szCs w:val="24"/>
@@ -1321,14 +1318,7 @@
                 <w:sz w:val="24"/>
                 <w:szCs w:val="24"/>
               </w:rPr>
-              <w:instrText xml:space="preserve"> MERGEFIELD  footer_username_tier_2  \* MERG</w:instrText>
-            </w:r>
-            <w:r>
-              <w:rPr>
-                <w:sz w:val="24"/>
-                <w:szCs w:val="24"/>
-              </w:rPr>
-              <w:instrText xml:space="preserve">EFORMAT </w:instrText>
+              <w:instrText xml:space="preserve"> MERGEFIELD  footer_username_tier_2  \* MERGEFORMAT </w:instrText>
             </w:r>
             <w:r>
               <w:rPr>
@@ -1406,6 +1396,8 @@
         </w:rPr>
         <w:fldChar w:fldCharType="end"/>
       </w:r>
+      <w:bookmarkStart w:id="0" w:name="_GoBack"/>
+      <w:bookmarkEnd w:id="0"/>
     </w:p>
     <w:sectPr>
       <w:pgSz w:w="11906" w:h="16838" w:code="9"/>
@@ -2128,7 +2120,7 @@
 </file>
 
 <file path=customXml/itemProps1.xml><?xml version="1.0" encoding="utf-8"?>
-<ds:datastoreItem xmlns:ds="http://schemas.openxmlformats.org/officeDocument/2006/customXml" ds:itemID="{B8BE41CE-1FAF-4FD3-B1C6-4AA36FC85C64}">
+<ds:datastoreItem xmlns:ds="http://schemas.openxmlformats.org/officeDocument/2006/customXml" ds:itemID="{58A34479-91AA-4BBF-8B2A-6576E7EDB65B}">
   <ds:schemaRefs>
     <ds:schemaRef ds:uri="http://schemas.openxmlformats.org/officeDocument/2006/bibliography"/>
   </ds:schemaRefs>

</xml_diff>

<commit_message>
fixed bug: global merge dict made as local variable
</commit_message>
<xml_diff>
--- a/templates/template_universal.docx
+++ b/templates/template_universal.docx
@@ -390,14 +390,7 @@
                 <w:sz w:val="24"/>
                 <w:szCs w:val="24"/>
               </w:rPr>
-              <w:instrText xml:space="preserve"> MERGEFIELD  footer_username_tier_0  \* MERG</w:instrText>
-            </w:r>
-            <w:r>
-              <w:rPr>
-                <w:sz w:val="24"/>
-                <w:szCs w:val="24"/>
-              </w:rPr>
-              <w:instrText xml:space="preserve">EFORMAT </w:instrText>
+              <w:instrText xml:space="preserve"> MERGEFIELD  footer_username_tier_0  \* MERGEFORMAT </w:instrText>
             </w:r>
             <w:r>
               <w:rPr>
@@ -475,8 +468,6 @@
         </w:rPr>
         <w:fldChar w:fldCharType="end"/>
       </w:r>
-      <w:bookmarkStart w:id="0" w:name="_GoBack"/>
-      <w:bookmarkEnd w:id="0"/>
     </w:p>
     <w:p>
       <w:pPr>
@@ -1085,33 +1076,8 @@
           <w:lang w:val="en-US"/>
         </w:rPr>
       </w:pPr>
-    </w:p>
-    <w:p>
-      <w:pPr>
-        <w:ind w:left="3969"/>
-        <w:rPr>
-          <w:sz w:val="24"/>
-          <w:szCs w:val="24"/>
-        </w:rPr>
-      </w:pPr>
-    </w:p>
-    <w:p>
-      <w:pPr>
-        <w:ind w:left="3969"/>
-        <w:rPr>
-          <w:sz w:val="24"/>
-          <w:szCs w:val="24"/>
-        </w:rPr>
-      </w:pPr>
-    </w:p>
-    <w:p>
-      <w:pPr>
-        <w:ind w:left="3969"/>
-        <w:rPr>
-          <w:sz w:val="24"/>
-          <w:szCs w:val="24"/>
-        </w:rPr>
-      </w:pPr>
+      <w:bookmarkStart w:id="0" w:name="_GoBack"/>
+      <w:bookmarkEnd w:id="0"/>
     </w:p>
     <w:p>
       <w:pPr>
@@ -1321,14 +1287,7 @@
                 <w:sz w:val="24"/>
                 <w:szCs w:val="24"/>
               </w:rPr>
-              <w:instrText xml:space="preserve"> MERGEFIELD  footer_username_tier_2  \* MERG</w:instrText>
-            </w:r>
-            <w:r>
-              <w:rPr>
-                <w:sz w:val="24"/>
-                <w:szCs w:val="24"/>
-              </w:rPr>
-              <w:instrText xml:space="preserve">EFORMAT </w:instrText>
+              <w:instrText xml:space="preserve"> MERGEFIELD  footer_username_tier_2  \* MERGEFORMAT </w:instrText>
             </w:r>
             <w:r>
               <w:rPr>
@@ -2128,7 +2087,7 @@
 </file>
 
 <file path=customXml/itemProps1.xml><?xml version="1.0" encoding="utf-8"?>
-<ds:datastoreItem xmlns:ds="http://schemas.openxmlformats.org/officeDocument/2006/customXml" ds:itemID="{B8BE41CE-1FAF-4FD3-B1C6-4AA36FC85C64}">
+<ds:datastoreItem xmlns:ds="http://schemas.openxmlformats.org/officeDocument/2006/customXml" ds:itemID="{6A1BCCF6-FBED-486D-A9D9-5E5F88705577}">
   <ds:schemaRefs>
     <ds:schemaRef ds:uri="http://schemas.openxmlformats.org/officeDocument/2006/bibliography"/>
   </ds:schemaRefs>

</xml_diff>